<commit_message>
optional task done 6
</commit_message>
<xml_diff>
--- a/Ass3&4.docx
+++ b/Ass3&4.docx
@@ -4,6 +4,7 @@
   <w:body>
     <w:p>
       <w:pPr>
+        <w:ind w:firstLine="720"/>
         <w:jc w:val="center"/>
         <w:rPr>
           <w:b/>
@@ -207,6 +208,7 @@
         <w:rPr>
           <w:b/>
           <w:bCs/>
+          <w:noProof/>
           <w:sz w:val="28"/>
           <w:szCs w:val="28"/>
         </w:rPr>
@@ -262,6 +264,7 @@
         <w:rPr>
           <w:b/>
           <w:bCs/>
+          <w:noProof/>
           <w:sz w:val="28"/>
           <w:szCs w:val="28"/>
         </w:rPr>
@@ -318,6 +321,7 @@
         <w:rPr>
           <w:b/>
           <w:bCs/>
+          <w:noProof/>
           <w:sz w:val="28"/>
           <w:szCs w:val="28"/>
         </w:rPr>
@@ -407,6 +411,7 @@
         <w:rPr>
           <w:b/>
           <w:bCs/>
+          <w:noProof/>
           <w:sz w:val="28"/>
           <w:szCs w:val="28"/>
         </w:rPr>
@@ -462,6 +467,7 @@
         <w:rPr>
           <w:b/>
           <w:bCs/>
+          <w:noProof/>
           <w:sz w:val="28"/>
           <w:szCs w:val="28"/>
         </w:rPr>
@@ -569,6 +575,7 @@
         <w:rPr>
           <w:b/>
           <w:bCs/>
+          <w:noProof/>
           <w:sz w:val="28"/>
           <w:szCs w:val="28"/>
         </w:rPr>
@@ -623,6 +630,7 @@
         <w:rPr>
           <w:b/>
           <w:bCs/>
+          <w:noProof/>
           <w:sz w:val="28"/>
           <w:szCs w:val="28"/>
         </w:rPr>
@@ -709,6 +717,7 @@
         <w:rPr>
           <w:b/>
           <w:bCs/>
+          <w:noProof/>
           <w:sz w:val="28"/>
           <w:szCs w:val="28"/>
         </w:rPr>
@@ -828,6 +837,7 @@
         <w:rPr>
           <w:b/>
           <w:bCs/>
+          <w:noProof/>
           <w:sz w:val="28"/>
           <w:szCs w:val="28"/>
         </w:rPr>
@@ -883,6 +893,7 @@
         <w:rPr>
           <w:b/>
           <w:bCs/>
+          <w:noProof/>
           <w:sz w:val="28"/>
           <w:szCs w:val="28"/>
         </w:rPr>
@@ -939,6 +950,7 @@
         <w:rPr>
           <w:b/>
           <w:bCs/>
+          <w:noProof/>
           <w:sz w:val="28"/>
           <w:szCs w:val="28"/>
         </w:rPr>
@@ -994,6 +1006,7 @@
         <w:rPr>
           <w:b/>
           <w:bCs/>
+          <w:noProof/>
           <w:sz w:val="28"/>
           <w:szCs w:val="28"/>
         </w:rPr>
@@ -1071,6 +1084,7 @@
         <w:rPr>
           <w:b/>
           <w:bCs/>
+          <w:noProof/>
           <w:sz w:val="28"/>
           <w:szCs w:val="28"/>
         </w:rPr>
@@ -1213,6 +1227,7 @@
         <w:rPr>
           <w:b/>
           <w:bCs/>
+          <w:noProof/>
           <w:sz w:val="28"/>
           <w:szCs w:val="28"/>
         </w:rPr>
@@ -1268,6 +1283,7 @@
         <w:rPr>
           <w:b/>
           <w:bCs/>
+          <w:noProof/>
           <w:sz w:val="28"/>
           <w:szCs w:val="28"/>
         </w:rPr>
@@ -1323,6 +1339,7 @@
         <w:rPr>
           <w:b/>
           <w:bCs/>
+          <w:noProof/>
           <w:sz w:val="28"/>
           <w:szCs w:val="28"/>
         </w:rPr>
@@ -1379,6 +1396,7 @@
         <w:rPr>
           <w:b/>
           <w:bCs/>
+          <w:noProof/>
           <w:sz w:val="28"/>
           <w:szCs w:val="28"/>
         </w:rPr>
@@ -1434,6 +1452,7 @@
         <w:rPr>
           <w:b/>
           <w:bCs/>
+          <w:noProof/>
           <w:sz w:val="28"/>
           <w:szCs w:val="28"/>
         </w:rPr>
@@ -1570,6 +1589,7 @@
         <w:rPr>
           <w:b/>
           <w:bCs/>
+          <w:noProof/>
           <w:sz w:val="28"/>
           <w:szCs w:val="28"/>
         </w:rPr>
@@ -1770,6 +1790,7 @@
         <w:rPr>
           <w:b/>
           <w:bCs/>
+          <w:noProof/>
           <w:sz w:val="28"/>
           <w:szCs w:val="28"/>
         </w:rPr>
@@ -1864,14 +1885,698 @@
     <w:p>
       <w:pPr>
         <w:pStyle w:val="ListParagraph"/>
-        <w:ind w:left="786"/>
-        <w:rPr>
-          <w:b/>
-          <w:bCs/>
-          <w:sz w:val="28"/>
-          <w:szCs w:val="28"/>
-        </w:rPr>
-      </w:pPr>
+        <w:numPr>
+          <w:ilvl w:val="0"/>
+          <w:numId w:val="4"/>
+        </w:numPr>
+        <w:rPr>
+          <w:sz w:val="24"/>
+          <w:szCs w:val="24"/>
+        </w:rPr>
+      </w:pPr>
+      <w:r>
+        <w:rPr>
+          <w:sz w:val="24"/>
+          <w:szCs w:val="24"/>
+        </w:rPr>
+        <w:t>[OPTIONAL] (a) Program to show the tree structure, using indentation. (b) Deletion of a record. (c) Given (partial) name, find ID number of studen</w:t>
+      </w:r>
+      <w:r>
+        <w:rPr>
+          <w:sz w:val="24"/>
+          <w:szCs w:val="24"/>
+        </w:rPr>
+        <w:t>t.</w:t>
+      </w:r>
+    </w:p>
+    <w:p>
+      <w:pPr>
+        <w:pStyle w:val="ListParagraph"/>
+        <w:ind w:left="643"/>
+        <w:rPr>
+          <w:b/>
+          <w:bCs/>
+          <w:sz w:val="28"/>
+          <w:szCs w:val="28"/>
+        </w:rPr>
+      </w:pPr>
+      <w:r>
+        <w:rPr>
+          <w:b/>
+          <w:bCs/>
+          <w:sz w:val="28"/>
+          <w:szCs w:val="28"/>
+        </w:rPr>
+        <w:t>Code</w:t>
+      </w:r>
+      <w:r>
+        <w:rPr>
+          <w:b/>
+          <w:bCs/>
+          <w:sz w:val="28"/>
+          <w:szCs w:val="28"/>
+        </w:rPr>
+        <w:t>:</w:t>
+      </w:r>
+    </w:p>
+    <w:p>
+      <w:pPr>
+        <w:pStyle w:val="ListParagraph"/>
+        <w:ind w:left="643"/>
+        <w:rPr>
+          <w:b/>
+          <w:bCs/>
+          <w:sz w:val="28"/>
+          <w:szCs w:val="28"/>
+        </w:rPr>
+      </w:pPr>
+      <w:r>
+        <w:rPr>
+          <w:b/>
+          <w:bCs/>
+          <w:sz w:val="28"/>
+          <w:szCs w:val="28"/>
+        </w:rPr>
+        <w:lastRenderedPageBreak/>
+        <w:drawing>
+          <wp:inline distT="0" distB="0" distL="0" distR="0" wp14:anchorId="4E2C2262" wp14:editId="0E2FDBA7">
+            <wp:extent cx="4429743" cy="4182059"/>
+            <wp:effectExtent l="0" t="0" r="0" b="9525"/>
+            <wp:docPr id="1799807477" name="Picture 1"/>
+            <wp:cNvGraphicFramePr>
+              <a:graphicFrameLocks xmlns:a="http://schemas.openxmlformats.org/drawingml/2006/main" noChangeAspect="1"/>
+            </wp:cNvGraphicFramePr>
+            <a:graphic xmlns:a="http://schemas.openxmlformats.org/drawingml/2006/main">
+              <a:graphicData uri="http://schemas.openxmlformats.org/drawingml/2006/picture">
+                <pic:pic xmlns:pic="http://schemas.openxmlformats.org/drawingml/2006/picture">
+                  <pic:nvPicPr>
+                    <pic:cNvPr id="1799807477" name=""/>
+                    <pic:cNvPicPr/>
+                  </pic:nvPicPr>
+                  <pic:blipFill>
+                    <a:blip r:embed="rId25"/>
+                    <a:stretch>
+                      <a:fillRect/>
+                    </a:stretch>
+                  </pic:blipFill>
+                  <pic:spPr>
+                    <a:xfrm>
+                      <a:off x="0" y="0"/>
+                      <a:ext cx="4429743" cy="4182059"/>
+                    </a:xfrm>
+                    <a:prstGeom prst="rect">
+                      <a:avLst/>
+                    </a:prstGeom>
+                  </pic:spPr>
+                </pic:pic>
+              </a:graphicData>
+            </a:graphic>
+          </wp:inline>
+        </w:drawing>
+      </w:r>
+    </w:p>
+    <w:p>
+      <w:pPr>
+        <w:pStyle w:val="ListParagraph"/>
+        <w:ind w:left="643"/>
+        <w:rPr>
+          <w:b/>
+          <w:bCs/>
+          <w:sz w:val="28"/>
+          <w:szCs w:val="28"/>
+        </w:rPr>
+      </w:pPr>
+      <w:r>
+        <w:rPr>
+          <w:b/>
+          <w:bCs/>
+          <w:sz w:val="28"/>
+          <w:szCs w:val="28"/>
+        </w:rPr>
+        <w:drawing>
+          <wp:inline distT="0" distB="0" distL="0" distR="0" wp14:anchorId="3BBD6BCF" wp14:editId="3798D384">
+            <wp:extent cx="5731510" cy="4432300"/>
+            <wp:effectExtent l="0" t="0" r="2540" b="6350"/>
+            <wp:docPr id="1787771563" name="Picture 1"/>
+            <wp:cNvGraphicFramePr>
+              <a:graphicFrameLocks xmlns:a="http://schemas.openxmlformats.org/drawingml/2006/main" noChangeAspect="1"/>
+            </wp:cNvGraphicFramePr>
+            <a:graphic xmlns:a="http://schemas.openxmlformats.org/drawingml/2006/main">
+              <a:graphicData uri="http://schemas.openxmlformats.org/drawingml/2006/picture">
+                <pic:pic xmlns:pic="http://schemas.openxmlformats.org/drawingml/2006/picture">
+                  <pic:nvPicPr>
+                    <pic:cNvPr id="1787771563" name=""/>
+                    <pic:cNvPicPr/>
+                  </pic:nvPicPr>
+                  <pic:blipFill>
+                    <a:blip r:embed="rId26"/>
+                    <a:stretch>
+                      <a:fillRect/>
+                    </a:stretch>
+                  </pic:blipFill>
+                  <pic:spPr>
+                    <a:xfrm>
+                      <a:off x="0" y="0"/>
+                      <a:ext cx="5731510" cy="4432300"/>
+                    </a:xfrm>
+                    <a:prstGeom prst="rect">
+                      <a:avLst/>
+                    </a:prstGeom>
+                  </pic:spPr>
+                </pic:pic>
+              </a:graphicData>
+            </a:graphic>
+          </wp:inline>
+        </w:drawing>
+      </w:r>
+    </w:p>
+    <w:p>
+      <w:pPr>
+        <w:pStyle w:val="ListParagraph"/>
+        <w:ind w:left="643"/>
+        <w:rPr>
+          <w:b/>
+          <w:bCs/>
+          <w:sz w:val="28"/>
+          <w:szCs w:val="28"/>
+        </w:rPr>
+      </w:pPr>
+      <w:r>
+        <w:rPr>
+          <w:b/>
+          <w:bCs/>
+          <w:sz w:val="28"/>
+          <w:szCs w:val="28"/>
+        </w:rPr>
+        <w:lastRenderedPageBreak/>
+        <w:drawing>
+          <wp:inline distT="0" distB="0" distL="0" distR="0" wp14:anchorId="7CCE358D" wp14:editId="10F2E994">
+            <wp:extent cx="5731510" cy="4347845"/>
+            <wp:effectExtent l="0" t="0" r="2540" b="0"/>
+            <wp:docPr id="1412605334" name="Picture 1"/>
+            <wp:cNvGraphicFramePr>
+              <a:graphicFrameLocks xmlns:a="http://schemas.openxmlformats.org/drawingml/2006/main" noChangeAspect="1"/>
+            </wp:cNvGraphicFramePr>
+            <a:graphic xmlns:a="http://schemas.openxmlformats.org/drawingml/2006/main">
+              <a:graphicData uri="http://schemas.openxmlformats.org/drawingml/2006/picture">
+                <pic:pic xmlns:pic="http://schemas.openxmlformats.org/drawingml/2006/picture">
+                  <pic:nvPicPr>
+                    <pic:cNvPr id="1412605334" name=""/>
+                    <pic:cNvPicPr/>
+                  </pic:nvPicPr>
+                  <pic:blipFill>
+                    <a:blip r:embed="rId27"/>
+                    <a:stretch>
+                      <a:fillRect/>
+                    </a:stretch>
+                  </pic:blipFill>
+                  <pic:spPr>
+                    <a:xfrm>
+                      <a:off x="0" y="0"/>
+                      <a:ext cx="5731510" cy="4347845"/>
+                    </a:xfrm>
+                    <a:prstGeom prst="rect">
+                      <a:avLst/>
+                    </a:prstGeom>
+                  </pic:spPr>
+                </pic:pic>
+              </a:graphicData>
+            </a:graphic>
+          </wp:inline>
+        </w:drawing>
+      </w:r>
+    </w:p>
+    <w:p>
+      <w:pPr>
+        <w:pStyle w:val="ListParagraph"/>
+        <w:ind w:left="643"/>
+        <w:rPr>
+          <w:b/>
+          <w:bCs/>
+          <w:sz w:val="28"/>
+          <w:szCs w:val="28"/>
+        </w:rPr>
+      </w:pPr>
+      <w:r>
+        <w:rPr>
+          <w:b/>
+          <w:bCs/>
+          <w:sz w:val="28"/>
+          <w:szCs w:val="28"/>
+        </w:rPr>
+        <w:drawing>
+          <wp:inline distT="0" distB="0" distL="0" distR="0" wp14:anchorId="3287D333" wp14:editId="527C3881">
+            <wp:extent cx="5731510" cy="2764155"/>
+            <wp:effectExtent l="0" t="0" r="2540" b="0"/>
+            <wp:docPr id="2123233176" name="Picture 1"/>
+            <wp:cNvGraphicFramePr>
+              <a:graphicFrameLocks xmlns:a="http://schemas.openxmlformats.org/drawingml/2006/main" noChangeAspect="1"/>
+            </wp:cNvGraphicFramePr>
+            <a:graphic xmlns:a="http://schemas.openxmlformats.org/drawingml/2006/main">
+              <a:graphicData uri="http://schemas.openxmlformats.org/drawingml/2006/picture">
+                <pic:pic xmlns:pic="http://schemas.openxmlformats.org/drawingml/2006/picture">
+                  <pic:nvPicPr>
+                    <pic:cNvPr id="2123233176" name=""/>
+                    <pic:cNvPicPr/>
+                  </pic:nvPicPr>
+                  <pic:blipFill>
+                    <a:blip r:embed="rId28"/>
+                    <a:stretch>
+                      <a:fillRect/>
+                    </a:stretch>
+                  </pic:blipFill>
+                  <pic:spPr>
+                    <a:xfrm>
+                      <a:off x="0" y="0"/>
+                      <a:ext cx="5731510" cy="2764155"/>
+                    </a:xfrm>
+                    <a:prstGeom prst="rect">
+                      <a:avLst/>
+                    </a:prstGeom>
+                  </pic:spPr>
+                </pic:pic>
+              </a:graphicData>
+            </a:graphic>
+          </wp:inline>
+        </w:drawing>
+      </w:r>
+    </w:p>
+    <w:p>
+      <w:pPr>
+        <w:pStyle w:val="ListParagraph"/>
+        <w:ind w:left="643"/>
+        <w:rPr>
+          <w:b/>
+          <w:bCs/>
+          <w:sz w:val="28"/>
+          <w:szCs w:val="28"/>
+        </w:rPr>
+      </w:pPr>
+      <w:r>
+        <w:rPr>
+          <w:b/>
+          <w:bCs/>
+          <w:sz w:val="28"/>
+          <w:szCs w:val="28"/>
+        </w:rPr>
+        <w:lastRenderedPageBreak/>
+        <w:drawing>
+          <wp:inline distT="0" distB="0" distL="0" distR="0" wp14:anchorId="18B75FE3" wp14:editId="4DE6479A">
+            <wp:extent cx="3962953" cy="2229161"/>
+            <wp:effectExtent l="0" t="0" r="0" b="0"/>
+            <wp:docPr id="763472119" name="Picture 1"/>
+            <wp:cNvGraphicFramePr>
+              <a:graphicFrameLocks xmlns:a="http://schemas.openxmlformats.org/drawingml/2006/main" noChangeAspect="1"/>
+            </wp:cNvGraphicFramePr>
+            <a:graphic xmlns:a="http://schemas.openxmlformats.org/drawingml/2006/main">
+              <a:graphicData uri="http://schemas.openxmlformats.org/drawingml/2006/picture">
+                <pic:pic xmlns:pic="http://schemas.openxmlformats.org/drawingml/2006/picture">
+                  <pic:nvPicPr>
+                    <pic:cNvPr id="763472119" name=""/>
+                    <pic:cNvPicPr/>
+                  </pic:nvPicPr>
+                  <pic:blipFill>
+                    <a:blip r:embed="rId29"/>
+                    <a:stretch>
+                      <a:fillRect/>
+                    </a:stretch>
+                  </pic:blipFill>
+                  <pic:spPr>
+                    <a:xfrm>
+                      <a:off x="0" y="0"/>
+                      <a:ext cx="3962953" cy="2229161"/>
+                    </a:xfrm>
+                    <a:prstGeom prst="rect">
+                      <a:avLst/>
+                    </a:prstGeom>
+                  </pic:spPr>
+                </pic:pic>
+              </a:graphicData>
+            </a:graphic>
+          </wp:inline>
+        </w:drawing>
+      </w:r>
+    </w:p>
+    <w:p>
+      <w:pPr>
+        <w:pStyle w:val="ListParagraph"/>
+        <w:ind w:left="643"/>
+        <w:rPr>
+          <w:b/>
+          <w:bCs/>
+          <w:sz w:val="28"/>
+          <w:szCs w:val="28"/>
+        </w:rPr>
+      </w:pPr>
+      <w:r>
+        <w:rPr>
+          <w:b/>
+          <w:bCs/>
+          <w:sz w:val="28"/>
+          <w:szCs w:val="28"/>
+        </w:rPr>
+        <w:lastRenderedPageBreak/>
+        <w:drawing>
+          <wp:inline distT="0" distB="0" distL="0" distR="0" wp14:anchorId="4D5F49FA" wp14:editId="33C17DAF">
+            <wp:extent cx="5731510" cy="7007225"/>
+            <wp:effectExtent l="0" t="0" r="2540" b="3175"/>
+            <wp:docPr id="1934649727" name="Picture 1"/>
+            <wp:cNvGraphicFramePr>
+              <a:graphicFrameLocks xmlns:a="http://schemas.openxmlformats.org/drawingml/2006/main" noChangeAspect="1"/>
+            </wp:cNvGraphicFramePr>
+            <a:graphic xmlns:a="http://schemas.openxmlformats.org/drawingml/2006/main">
+              <a:graphicData uri="http://schemas.openxmlformats.org/drawingml/2006/picture">
+                <pic:pic xmlns:pic="http://schemas.openxmlformats.org/drawingml/2006/picture">
+                  <pic:nvPicPr>
+                    <pic:cNvPr id="1934649727" name=""/>
+                    <pic:cNvPicPr/>
+                  </pic:nvPicPr>
+                  <pic:blipFill>
+                    <a:blip r:embed="rId30"/>
+                    <a:stretch>
+                      <a:fillRect/>
+                    </a:stretch>
+                  </pic:blipFill>
+                  <pic:spPr>
+                    <a:xfrm>
+                      <a:off x="0" y="0"/>
+                      <a:ext cx="5731510" cy="7007225"/>
+                    </a:xfrm>
+                    <a:prstGeom prst="rect">
+                      <a:avLst/>
+                    </a:prstGeom>
+                  </pic:spPr>
+                </pic:pic>
+              </a:graphicData>
+            </a:graphic>
+          </wp:inline>
+        </w:drawing>
+      </w:r>
+    </w:p>
+    <w:p>
+      <w:pPr>
+        <w:pStyle w:val="ListParagraph"/>
+        <w:ind w:left="643"/>
+        <w:rPr>
+          <w:b/>
+          <w:bCs/>
+          <w:sz w:val="28"/>
+          <w:szCs w:val="28"/>
+        </w:rPr>
+      </w:pPr>
+      <w:r>
+        <w:rPr>
+          <w:b/>
+          <w:bCs/>
+          <w:sz w:val="28"/>
+          <w:szCs w:val="28"/>
+        </w:rPr>
+        <w:lastRenderedPageBreak/>
+        <w:drawing>
+          <wp:inline distT="0" distB="0" distL="0" distR="0" wp14:anchorId="2F28B874" wp14:editId="0E939E9F">
+            <wp:extent cx="5731510" cy="6508115"/>
+            <wp:effectExtent l="0" t="0" r="2540" b="6985"/>
+            <wp:docPr id="355134876" name="Picture 1"/>
+            <wp:cNvGraphicFramePr>
+              <a:graphicFrameLocks xmlns:a="http://schemas.openxmlformats.org/drawingml/2006/main" noChangeAspect="1"/>
+            </wp:cNvGraphicFramePr>
+            <a:graphic xmlns:a="http://schemas.openxmlformats.org/drawingml/2006/main">
+              <a:graphicData uri="http://schemas.openxmlformats.org/drawingml/2006/picture">
+                <pic:pic xmlns:pic="http://schemas.openxmlformats.org/drawingml/2006/picture">
+                  <pic:nvPicPr>
+                    <pic:cNvPr id="355134876" name=""/>
+                    <pic:cNvPicPr/>
+                  </pic:nvPicPr>
+                  <pic:blipFill>
+                    <a:blip r:embed="rId31"/>
+                    <a:stretch>
+                      <a:fillRect/>
+                    </a:stretch>
+                  </pic:blipFill>
+                  <pic:spPr>
+                    <a:xfrm>
+                      <a:off x="0" y="0"/>
+                      <a:ext cx="5731510" cy="6508115"/>
+                    </a:xfrm>
+                    <a:prstGeom prst="rect">
+                      <a:avLst/>
+                    </a:prstGeom>
+                  </pic:spPr>
+                </pic:pic>
+              </a:graphicData>
+            </a:graphic>
+          </wp:inline>
+        </w:drawing>
+      </w:r>
+    </w:p>
+    <w:p>
+      <w:pPr>
+        <w:pStyle w:val="ListParagraph"/>
+        <w:ind w:left="643"/>
+        <w:rPr>
+          <w:b/>
+          <w:bCs/>
+          <w:sz w:val="28"/>
+          <w:szCs w:val="28"/>
+        </w:rPr>
+      </w:pPr>
+      <w:r>
+        <w:rPr>
+          <w:b/>
+          <w:bCs/>
+          <w:sz w:val="28"/>
+          <w:szCs w:val="28"/>
+        </w:rPr>
+        <w:lastRenderedPageBreak/>
+        <w:drawing>
+          <wp:inline distT="0" distB="0" distL="0" distR="0" wp14:anchorId="52146F43" wp14:editId="4FEC5C13">
+            <wp:extent cx="5731510" cy="6353810"/>
+            <wp:effectExtent l="0" t="0" r="2540" b="8890"/>
+            <wp:docPr id="899248089" name="Picture 1"/>
+            <wp:cNvGraphicFramePr>
+              <a:graphicFrameLocks xmlns:a="http://schemas.openxmlformats.org/drawingml/2006/main" noChangeAspect="1"/>
+            </wp:cNvGraphicFramePr>
+            <a:graphic xmlns:a="http://schemas.openxmlformats.org/drawingml/2006/main">
+              <a:graphicData uri="http://schemas.openxmlformats.org/drawingml/2006/picture">
+                <pic:pic xmlns:pic="http://schemas.openxmlformats.org/drawingml/2006/picture">
+                  <pic:nvPicPr>
+                    <pic:cNvPr id="899248089" name=""/>
+                    <pic:cNvPicPr/>
+                  </pic:nvPicPr>
+                  <pic:blipFill>
+                    <a:blip r:embed="rId32"/>
+                    <a:stretch>
+                      <a:fillRect/>
+                    </a:stretch>
+                  </pic:blipFill>
+                  <pic:spPr>
+                    <a:xfrm>
+                      <a:off x="0" y="0"/>
+                      <a:ext cx="5731510" cy="6353810"/>
+                    </a:xfrm>
+                    <a:prstGeom prst="rect">
+                      <a:avLst/>
+                    </a:prstGeom>
+                  </pic:spPr>
+                </pic:pic>
+              </a:graphicData>
+            </a:graphic>
+          </wp:inline>
+        </w:drawing>
+      </w:r>
+    </w:p>
+    <w:p>
+      <w:pPr>
+        <w:pStyle w:val="ListParagraph"/>
+        <w:ind w:left="643"/>
+        <w:rPr>
+          <w:b/>
+          <w:bCs/>
+          <w:sz w:val="28"/>
+          <w:szCs w:val="28"/>
+        </w:rPr>
+      </w:pPr>
+    </w:p>
+    <w:p>
+      <w:pPr>
+        <w:pStyle w:val="ListParagraph"/>
+        <w:ind w:left="643"/>
+        <w:rPr>
+          <w:b/>
+          <w:bCs/>
+          <w:sz w:val="28"/>
+          <w:szCs w:val="28"/>
+        </w:rPr>
+      </w:pPr>
+    </w:p>
+    <w:p>
+      <w:pPr>
+        <w:pStyle w:val="ListParagraph"/>
+        <w:ind w:left="643"/>
+        <w:rPr>
+          <w:b/>
+          <w:bCs/>
+          <w:sz w:val="28"/>
+          <w:szCs w:val="28"/>
+        </w:rPr>
+      </w:pPr>
+    </w:p>
+    <w:p>
+      <w:pPr>
+        <w:pStyle w:val="ListParagraph"/>
+        <w:ind w:left="643"/>
+        <w:rPr>
+          <w:b/>
+          <w:bCs/>
+          <w:sz w:val="28"/>
+          <w:szCs w:val="28"/>
+        </w:rPr>
+      </w:pPr>
+    </w:p>
+    <w:p>
+      <w:pPr>
+        <w:pStyle w:val="ListParagraph"/>
+        <w:ind w:left="643"/>
+        <w:rPr>
+          <w:b/>
+          <w:bCs/>
+          <w:sz w:val="28"/>
+          <w:szCs w:val="28"/>
+        </w:rPr>
+      </w:pPr>
+    </w:p>
+    <w:p>
+      <w:pPr>
+        <w:pStyle w:val="ListParagraph"/>
+        <w:ind w:left="643"/>
+        <w:rPr>
+          <w:b/>
+          <w:bCs/>
+          <w:sz w:val="28"/>
+          <w:szCs w:val="28"/>
+        </w:rPr>
+      </w:pPr>
+      <w:r>
+        <w:rPr>
+          <w:b/>
+          <w:bCs/>
+          <w:sz w:val="28"/>
+          <w:szCs w:val="28"/>
+        </w:rPr>
+        <w:lastRenderedPageBreak/>
+        <w:t>Output:</w:t>
+      </w:r>
+    </w:p>
+    <w:p>
+      <w:pPr>
+        <w:pStyle w:val="ListParagraph"/>
+        <w:ind w:left="643"/>
+        <w:rPr>
+          <w:b/>
+          <w:bCs/>
+          <w:sz w:val="28"/>
+          <w:szCs w:val="28"/>
+        </w:rPr>
+      </w:pPr>
+      <w:r>
+        <w:rPr>
+          <w:b/>
+          <w:bCs/>
+          <w:sz w:val="28"/>
+          <w:szCs w:val="28"/>
+        </w:rPr>
+        <w:drawing>
+          <wp:inline distT="0" distB="0" distL="0" distR="0" wp14:anchorId="1103BB47" wp14:editId="5734521B">
+            <wp:extent cx="4105848" cy="4582164"/>
+            <wp:effectExtent l="0" t="0" r="9525" b="8890"/>
+            <wp:docPr id="1042226560" name="Picture 1"/>
+            <wp:cNvGraphicFramePr>
+              <a:graphicFrameLocks xmlns:a="http://schemas.openxmlformats.org/drawingml/2006/main" noChangeAspect="1"/>
+            </wp:cNvGraphicFramePr>
+            <a:graphic xmlns:a="http://schemas.openxmlformats.org/drawingml/2006/main">
+              <a:graphicData uri="http://schemas.openxmlformats.org/drawingml/2006/picture">
+                <pic:pic xmlns:pic="http://schemas.openxmlformats.org/drawingml/2006/picture">
+                  <pic:nvPicPr>
+                    <pic:cNvPr id="1042226560" name=""/>
+                    <pic:cNvPicPr/>
+                  </pic:nvPicPr>
+                  <pic:blipFill>
+                    <a:blip r:embed="rId33"/>
+                    <a:stretch>
+                      <a:fillRect/>
+                    </a:stretch>
+                  </pic:blipFill>
+                  <pic:spPr>
+                    <a:xfrm>
+                      <a:off x="0" y="0"/>
+                      <a:ext cx="4105848" cy="4582164"/>
+                    </a:xfrm>
+                    <a:prstGeom prst="rect">
+                      <a:avLst/>
+                    </a:prstGeom>
+                  </pic:spPr>
+                </pic:pic>
+              </a:graphicData>
+            </a:graphic>
+          </wp:inline>
+        </w:drawing>
+      </w:r>
+    </w:p>
+    <w:p>
+      <w:pPr>
+        <w:pStyle w:val="ListParagraph"/>
+        <w:ind w:left="643"/>
+        <w:rPr>
+          <w:b/>
+          <w:bCs/>
+          <w:sz w:val="28"/>
+          <w:szCs w:val="28"/>
+        </w:rPr>
+      </w:pPr>
+      <w:r>
+        <w:rPr>
+          <w:b/>
+          <w:bCs/>
+          <w:sz w:val="28"/>
+          <w:szCs w:val="28"/>
+        </w:rPr>
+        <w:lastRenderedPageBreak/>
+        <w:drawing>
+          <wp:inline distT="0" distB="0" distL="0" distR="0" wp14:anchorId="00BCDB51" wp14:editId="683651D2">
+            <wp:extent cx="4096322" cy="8649907"/>
+            <wp:effectExtent l="0" t="0" r="0" b="0"/>
+            <wp:docPr id="946481062" name="Picture 1"/>
+            <wp:cNvGraphicFramePr>
+              <a:graphicFrameLocks xmlns:a="http://schemas.openxmlformats.org/drawingml/2006/main" noChangeAspect="1"/>
+            </wp:cNvGraphicFramePr>
+            <a:graphic xmlns:a="http://schemas.openxmlformats.org/drawingml/2006/main">
+              <a:graphicData uri="http://schemas.openxmlformats.org/drawingml/2006/picture">
+                <pic:pic xmlns:pic="http://schemas.openxmlformats.org/drawingml/2006/picture">
+                  <pic:nvPicPr>
+                    <pic:cNvPr id="946481062" name=""/>
+                    <pic:cNvPicPr/>
+                  </pic:nvPicPr>
+                  <pic:blipFill>
+                    <a:blip r:embed="rId34"/>
+                    <a:stretch>
+                      <a:fillRect/>
+                    </a:stretch>
+                  </pic:blipFill>
+                  <pic:spPr>
+                    <a:xfrm>
+                      <a:off x="0" y="0"/>
+                      <a:ext cx="4096322" cy="8649907"/>
+                    </a:xfrm>
+                    <a:prstGeom prst="rect">
+                      <a:avLst/>
+                    </a:prstGeom>
+                  </pic:spPr>
+                </pic:pic>
+              </a:graphicData>
+            </a:graphic>
+          </wp:inline>
+        </w:drawing>
+      </w:r>
     </w:p>
     <w:p>
       <w:pPr>

</xml_diff>